<commit_message>
modify time complexity explaination
</commit_message>
<xml_diff>
--- a/assignment_2/twoSum.docx
+++ b/assignment_2/twoSum.docx
@@ -448,22 +448,6 @@
         </w:rPr>
         <w:t xml:space="preserve">    }</w:t>
       </w:r>
-    </w:p>
-    <w:p>
-      <w:pPr>
-        <w:spacing w:line="0" w:lineRule="atLeast"/>
-        <w:rPr>
-          <w:rFonts w:ascii="Menlo" w:hAnsi="Menlo" w:cs="Menlo"/>
-          <w:sz w:val="16"/>
-        </w:rPr>
-      </w:pPr>
-      <w:r>
-        <w:rPr>
-          <w:rFonts w:ascii="Menlo" w:hAnsi="Menlo" w:cs="Menlo"/>
-          <w:sz w:val="16"/>
-        </w:rPr>
-        <w:t xml:space="preserve">    /*Brute Force</w:t>
-      </w:r>
       <w:bookmarkStart w:id="0" w:name="_GoBack"/>
       <w:bookmarkEnd w:id="0"/>
     </w:p>
@@ -480,6 +464,23 @@
           <w:rFonts w:ascii="Menlo" w:hAnsi="Menlo" w:cs="Menlo"/>
           <w:sz w:val="16"/>
         </w:rPr>
+        <w:t xml:space="preserve">    /*Brute Force</w:t>
+      </w:r>
+    </w:p>
+    <w:p>
+      <w:pPr>
+        <w:spacing w:line="0" w:lineRule="atLeast"/>
+        <w:ind w:left="480" w:hangingChars="300" w:hanging="480"/>
+        <w:rPr>
+          <w:rFonts w:ascii="Menlo" w:hAnsi="Menlo" w:cs="Menlo"/>
+          <w:sz w:val="16"/>
+        </w:rPr>
+      </w:pPr>
+      <w:r>
+        <w:rPr>
+          <w:rFonts w:ascii="Menlo" w:hAnsi="Menlo" w:cs="Menlo"/>
+          <w:sz w:val="16"/>
+        </w:rPr>
         <w:t xml:space="preserve">    * Time </w:t>
       </w:r>
       <w:proofErr w:type="gramStart"/>
@@ -498,6 +499,29 @@
         </w:rPr>
         <w:t xml:space="preserve"> O(n^2)</w:t>
       </w:r>
+      <w:r>
+        <w:rPr>
+          <w:rFonts w:ascii="Menlo" w:hAnsi="Menlo" w:cs="Menlo"/>
+          <w:sz w:val="16"/>
+        </w:rPr>
+        <w:t xml:space="preserve"> Because there are two for loop which traversal the </w:t>
+      </w:r>
+      <w:proofErr w:type="spellStart"/>
+      <w:r>
+        <w:rPr>
+          <w:rFonts w:ascii="Menlo" w:hAnsi="Menlo" w:cs="Menlo"/>
+          <w:sz w:val="16"/>
+        </w:rPr>
+        <w:t>arrary</w:t>
+      </w:r>
+      <w:proofErr w:type="spellEnd"/>
+      <w:r>
+        <w:rPr>
+          <w:rFonts w:ascii="Menlo" w:hAnsi="Menlo" w:cs="Menlo"/>
+          <w:sz w:val="16"/>
+        </w:rPr>
+        <w:t xml:space="preserve"> twice, so the time complexity is O(n^2).</w:t>
+      </w:r>
     </w:p>
     <w:p>
       <w:pPr>
@@ -530,6 +554,13 @@
         </w:rPr>
         <w:t xml:space="preserve"> O(1)</w:t>
       </w:r>
+      <w:r>
+        <w:rPr>
+          <w:rFonts w:ascii="Menlo" w:hAnsi="Menlo" w:cs="Menlo"/>
+          <w:sz w:val="16"/>
+        </w:rPr>
+        <w:t xml:space="preserve"> There is no other space needed.</w:t>
+      </w:r>
     </w:p>
     <w:p>
       <w:pPr>
@@ -1244,18 +1275,29 @@
     <w:p>
       <w:pPr>
         <w:spacing w:line="0" w:lineRule="atLeast"/>
-        <w:rPr>
-          <w:rFonts w:ascii="Menlo" w:hAnsi="Menlo" w:cs="Menlo"/>
-          <w:sz w:val="16"/>
-        </w:rPr>
-      </w:pPr>
-      <w:r>
-        <w:rPr>
-          <w:rFonts w:ascii="Menlo" w:hAnsi="Menlo" w:cs="Menlo"/>
-          <w:sz w:val="16"/>
-        </w:rPr>
-        <w:t xml:space="preserve">    }</w:t>
-      </w:r>
+        <w:ind w:firstLine="320"/>
+        <w:rPr>
+          <w:rFonts w:ascii="Menlo" w:hAnsi="Menlo" w:cs="Menlo"/>
+          <w:sz w:val="16"/>
+        </w:rPr>
+      </w:pPr>
+      <w:r>
+        <w:rPr>
+          <w:rFonts w:ascii="Menlo" w:hAnsi="Menlo" w:cs="Menlo"/>
+          <w:sz w:val="16"/>
+        </w:rPr>
+        <w:t>}</w:t>
+      </w:r>
+    </w:p>
+    <w:p>
+      <w:pPr>
+        <w:spacing w:line="0" w:lineRule="atLeast"/>
+        <w:ind w:firstLine="320"/>
+        <w:rPr>
+          <w:rFonts w:ascii="Menlo" w:hAnsi="Menlo" w:cs="Menlo"/>
+          <w:sz w:val="16"/>
+        </w:rPr>
+      </w:pPr>
     </w:p>
     <w:p>
       <w:pPr>
@@ -1313,6 +1355,13 @@
         </w:rPr>
         <w:t xml:space="preserve"> O(n)</w:t>
       </w:r>
+      <w:r>
+        <w:rPr>
+          <w:rFonts w:ascii="Menlo" w:hAnsi="Menlo" w:cs="Menlo"/>
+          <w:sz w:val="16"/>
+        </w:rPr>
+        <w:t xml:space="preserve"> Only traverse the array once.</w:t>
+      </w:r>
     </w:p>
     <w:p>
       <w:pPr>
@@ -1344,6 +1393,50 @@
           <w:sz w:val="16"/>
         </w:rPr>
         <w:t xml:space="preserve"> O(n)</w:t>
+      </w:r>
+      <w:r>
+        <w:rPr>
+          <w:rFonts w:ascii="Menlo" w:hAnsi="Menlo" w:cs="Menlo"/>
+          <w:sz w:val="16"/>
+        </w:rPr>
+        <w:t xml:space="preserve"> Used a </w:t>
+      </w:r>
+      <w:proofErr w:type="spellStart"/>
+      <w:r>
+        <w:rPr>
+          <w:rFonts w:ascii="Menlo" w:hAnsi="Menlo" w:cs="Menlo"/>
+          <w:sz w:val="16"/>
+        </w:rPr>
+        <w:t>hashmap</w:t>
+      </w:r>
+      <w:proofErr w:type="spellEnd"/>
+      <w:r>
+        <w:rPr>
+          <w:rFonts w:ascii="Menlo" w:hAnsi="Menlo" w:cs="Menlo"/>
+          <w:sz w:val="16"/>
+        </w:rPr>
+        <w:t xml:space="preserve"> to store value, so s</w:t>
+      </w:r>
+      <w:r>
+        <w:rPr>
+          <w:rFonts w:ascii="Menlo" w:hAnsi="Menlo" w:cs="Menlo"/>
+          <w:sz w:val="16"/>
+        </w:rPr>
+        <w:t>pace complexity</w:t>
+      </w:r>
+      <w:r>
+        <w:rPr>
+          <w:rFonts w:ascii="Menlo" w:hAnsi="Menlo" w:cs="Menlo"/>
+          <w:sz w:val="16"/>
+        </w:rPr>
+        <w:t xml:space="preserve"> is </w:t>
+      </w:r>
+      <w:r>
+        <w:rPr>
+          <w:rFonts w:ascii="Menlo" w:hAnsi="Menlo" w:cs="Menlo"/>
+          <w:sz w:val="16"/>
+        </w:rPr>
+        <w:t>O(n)</w:t>
       </w:r>
     </w:p>
     <w:p>

</xml_diff>